<commit_message>
adding images into the template automaticaly
</commit_message>
<xml_diff>
--- a/template.docx
+++ b/template.docx
@@ -1534,7 +1534,25 @@
                 <w:sz w:val="18"/>
                 <w:szCs w:val="18"/>
               </w:rPr>
-              <w:t>{{date_now}}</w:t>
+              <w:t>{{</w:t>
+            </w:r>
+            <w:proofErr w:type="spellStart"/>
+            <w:r>
+              <w:rPr>
+                <w:rFonts w:ascii="Montserrat" w:hAnsi="Montserrat"/>
+                <w:sz w:val="18"/>
+                <w:szCs w:val="18"/>
+              </w:rPr>
+              <w:t>date_now</w:t>
+            </w:r>
+            <w:proofErr w:type="spellEnd"/>
+            <w:r>
+              <w:rPr>
+                <w:rFonts w:ascii="Montserrat" w:hAnsi="Montserrat"/>
+                <w:sz w:val="18"/>
+                <w:szCs w:val="18"/>
+              </w:rPr>
+              <w:t>}}</w:t>
             </w:r>
           </w:p>
         </w:tc>
@@ -34091,9 +34109,11 @@
         </w:rPr>
         <w:t>{{</w:t>
       </w:r>
+      <w:proofErr w:type="spellStart"/>
       <w:r>
         <w:t>report_subject</w:t>
       </w:r>
+      <w:proofErr w:type="spellEnd"/>
       <w:r>
         <w:rPr>
           <w:highlight w:val="yellow"/>
@@ -34109,9 +34129,11 @@
       <w:r>
         <w:t>{{</w:t>
       </w:r>
+      <w:proofErr w:type="spellStart"/>
       <w:r>
         <w:t>intervention_zone</w:t>
       </w:r>
+      <w:proofErr w:type="spellEnd"/>
       <w:r>
         <w:t>}}</w:t>
       </w:r>
@@ -34127,9 +34149,11 @@
       <w:r>
         <w:t>où nous nous somme rendu le {{</w:t>
       </w:r>
+      <w:proofErr w:type="spellStart"/>
       <w:r>
         <w:t>intervention_date</w:t>
       </w:r>
+      <w:proofErr w:type="spellEnd"/>
       <w:r>
         <w:t>}}</w:t>
       </w:r>
@@ -34156,11 +34180,125 @@
         <w:jc w:val="left"/>
       </w:pPr>
       <w:r>
+        <w:t>{{image_</w:t>
+      </w:r>
+      <w:r>
+        <w:t>0</w:t>
+      </w:r>
+      <w:r>
+        <w:t>}}</w:t>
+      </w:r>
+    </w:p>
+    <w:p>
+      <w:pPr>
+        <w:jc w:val="left"/>
+      </w:pPr>
+      <w:r>
+        <w:t>{{image_</w:t>
+      </w:r>
+      <w:r>
+        <w:t>1</w:t>
+      </w:r>
+      <w:r>
+        <w:t>}}</w:t>
+      </w:r>
+    </w:p>
+    <w:p>
+      <w:pPr>
+        <w:jc w:val="left"/>
+      </w:pPr>
+      <w:r>
+        <w:t>{{image_</w:t>
+      </w:r>
+      <w:r>
+        <w:t>2</w:t>
+      </w:r>
+      <w:r>
+        <w:t>}}</w:t>
+      </w:r>
+    </w:p>
+    <w:p>
+      <w:pPr>
+        <w:jc w:val="left"/>
+      </w:pPr>
+      <w:r>
+        <w:t>{{image_</w:t>
+      </w:r>
+      <w:r>
+        <w:t>3</w:t>
+      </w:r>
+      <w:r>
+        <w:t>}}</w:t>
+      </w:r>
+    </w:p>
+    <w:p>
+      <w:pPr>
+        <w:jc w:val="left"/>
+      </w:pPr>
+      <w:r>
+        <w:t>{{image_</w:t>
+      </w:r>
+      <w:r>
+        <w:t>4</w:t>
+      </w:r>
+      <w:r>
+        <w:t>}}</w:t>
+      </w:r>
+    </w:p>
+    <w:p>
+      <w:pPr>
+        <w:jc w:val="left"/>
+      </w:pPr>
+      <w:r>
+        <w:t>{{image_</w:t>
+      </w:r>
+      <w:r>
+        <w:t>5</w:t>
+      </w:r>
+      <w:r>
+        <w:t>}}</w:t>
+      </w:r>
+    </w:p>
+    <w:p>
+      <w:pPr>
+        <w:jc w:val="left"/>
+      </w:pPr>
+      <w:r>
+        <w:t>{{image_</w:t>
+      </w:r>
+      <w:r>
+        <w:t>6</w:t>
+      </w:r>
+      <w:r>
+        <w:t>}}</w:t>
+      </w:r>
+    </w:p>
+    <w:p>
+      <w:pPr>
+        <w:jc w:val="left"/>
+      </w:pPr>
+      <w:r>
+        <w:t>{{image_</w:t>
+      </w:r>
+      <w:r>
+        <w:t>7</w:t>
+      </w:r>
+      <w:r>
+        <w:t>}}</w:t>
+      </w:r>
+    </w:p>
+    <w:p>
+      <w:pPr>
+        <w:jc w:val="left"/>
+      </w:pPr>
+      <w:r>
         <w:t>{{</w:t>
       </w:r>
+      <w:proofErr w:type="spellStart"/>
       <w:r>
         <w:t>etat_des_lieux</w:t>
       </w:r>
+      <w:proofErr w:type="spellEnd"/>
       <w:r>
         <w:t>}}</w:t>
       </w:r>
@@ -34177,19 +34315,6 @@
       <w:pPr>
         <w:jc w:val="left"/>
       </w:pPr>
-    </w:p>
-    <w:p>
-      <w:pPr>
-        <w:jc w:val="left"/>
-      </w:pPr>
-    </w:p>
-    <w:p>
-      <w:pPr>
-        <w:jc w:val="left"/>
-      </w:pPr>
-      <w:r>
-        <w:t>{{image_section_2}}</w:t>
-      </w:r>
     </w:p>
     <w:p>
       <w:pPr>
@@ -34290,6 +34415,7 @@
         </w:rPr>
         <w:t>{{</w:t>
       </w:r>
+      <w:proofErr w:type="spellStart"/>
       <w:r>
         <w:rPr>
           <w:sz w:val="18"/>
@@ -34297,6 +34423,7 @@
         </w:rPr>
         <w:t>preconisation</w:t>
       </w:r>
+      <w:proofErr w:type="spellEnd"/>
       <w:r>
         <w:rPr>
           <w:sz w:val="18"/>
@@ -35527,7 +35654,25 @@
               <w:sz w:val="18"/>
               <w:szCs w:val="18"/>
             </w:rPr>
-            <w:t>{{date_now}}</w:t>
+            <w:t>{{</w:t>
+          </w:r>
+          <w:proofErr w:type="spellStart"/>
+          <w:r>
+            <w:rPr>
+              <w:rFonts w:ascii="Montserrat" w:hAnsi="Montserrat"/>
+              <w:sz w:val="18"/>
+              <w:szCs w:val="18"/>
+            </w:rPr>
+            <w:t>date_now</w:t>
+          </w:r>
+          <w:proofErr w:type="spellEnd"/>
+          <w:r>
+            <w:rPr>
+              <w:rFonts w:ascii="Montserrat" w:hAnsi="Montserrat"/>
+              <w:sz w:val="18"/>
+              <w:szCs w:val="18"/>
+            </w:rPr>
+            <w:t>}}</w:t>
           </w:r>
         </w:p>
       </w:tc>
@@ -47521,6 +47666,7 @@
     <w:rsid w:val="00436C9C"/>
     <w:rsid w:val="00460102"/>
     <w:rsid w:val="00490876"/>
+    <w:rsid w:val="004B3841"/>
     <w:rsid w:val="004E7C3A"/>
     <w:rsid w:val="00522A0F"/>
     <w:rsid w:val="0058670B"/>
@@ -47544,6 +47690,7 @@
     <w:rsid w:val="00C8292F"/>
     <w:rsid w:val="00CA4264"/>
     <w:rsid w:val="00CF441F"/>
+    <w:rsid w:val="00D437DB"/>
     <w:rsid w:val="00D8465E"/>
     <w:rsid w:val="00DD53FA"/>
     <w:rsid w:val="00E868AA"/>

</xml_diff>

<commit_message>
intégration de la mémoire sur le google drive et correction bug image et stockage d'image dans la mémoire de l'application
</commit_message>
<xml_diff>
--- a/template.docx
+++ b/template.docx
@@ -34118,7 +34118,14 @@
         <w:rPr>
           <w:highlight w:val="yellow"/>
         </w:rPr>
-        <w:t>}}</w:t>
+        <w:t>}</w:t>
+      </w:r>
+      <w:proofErr w:type="gramStart"/>
+      <w:r>
+        <w:rPr>
+          <w:highlight w:val="yellow"/>
+        </w:rPr>
+        <w:t>}</w:t>
       </w:r>
       <w:r>
         <w:rPr>
@@ -34127,11 +34134,19 @@
         <w:t>,</w:t>
       </w:r>
       <w:r>
-        <w:t>{{</w:t>
+        <w:t>{</w:t>
+      </w:r>
+      <w:proofErr w:type="gramEnd"/>
+      <w:r>
+        <w:t>{</w:t>
       </w:r>
       <w:proofErr w:type="spellStart"/>
       <w:r>
-        <w:t>intervention_zone</w:t>
+        <w:t>intervention_</w:t>
+      </w:r>
+      <w:proofErr w:type="gramStart"/>
+      <w:r>
+        <w:t>zone</w:t>
       </w:r>
       <w:proofErr w:type="spellEnd"/>
       <w:r>
@@ -34140,6 +34155,7 @@
       <w:r>
         <w:t>..</w:t>
       </w:r>
+      <w:proofErr w:type="gramEnd"/>
       <w:r>
         <w:t>de site de {{site}}</w:t>
       </w:r>
@@ -34180,13 +34196,15 @@
         <w:jc w:val="left"/>
       </w:pPr>
       <w:r>
-        <w:t>{{image_</w:t>
+        <w:t>{</w:t>
       </w:r>
+      <w:proofErr w:type="gramStart"/>
       <w:r>
-        <w:t>0</w:t>
+        <w:t>image</w:t>
       </w:r>
+      <w:proofErr w:type="gramEnd"/>
       <w:r>
-        <w:t>}}</w:t>
+        <w:t>_0}</w:t>
       </w:r>
     </w:p>
     <w:p>
@@ -34194,13 +34212,15 @@
         <w:jc w:val="left"/>
       </w:pPr>
       <w:r>
-        <w:t>{{image_</w:t>
+        <w:t>{</w:t>
       </w:r>
+      <w:proofErr w:type="gramStart"/>
       <w:r>
-        <w:t>1</w:t>
+        <w:t>image</w:t>
       </w:r>
+      <w:proofErr w:type="gramEnd"/>
       <w:r>
-        <w:t>}}</w:t>
+        <w:t>_1}</w:t>
       </w:r>
     </w:p>
     <w:p>
@@ -34208,13 +34228,15 @@
         <w:jc w:val="left"/>
       </w:pPr>
       <w:r>
-        <w:t>{{image_</w:t>
+        <w:t>{</w:t>
       </w:r>
+      <w:proofErr w:type="gramStart"/>
       <w:r>
-        <w:t>2</w:t>
+        <w:t>image</w:t>
       </w:r>
+      <w:proofErr w:type="gramEnd"/>
       <w:r>
-        <w:t>}}</w:t>
+        <w:t>_2}</w:t>
       </w:r>
     </w:p>
     <w:p>
@@ -34222,13 +34244,15 @@
         <w:jc w:val="left"/>
       </w:pPr>
       <w:r>
-        <w:t>{{image_</w:t>
+        <w:t>{</w:t>
       </w:r>
+      <w:proofErr w:type="gramStart"/>
       <w:r>
-        <w:t>3</w:t>
+        <w:t>image</w:t>
       </w:r>
+      <w:proofErr w:type="gramEnd"/>
       <w:r>
-        <w:t>}}</w:t>
+        <w:t>_3}</w:t>
       </w:r>
     </w:p>
     <w:p>
@@ -34236,13 +34260,15 @@
         <w:jc w:val="left"/>
       </w:pPr>
       <w:r>
-        <w:t>{{image_</w:t>
+        <w:t>{</w:t>
       </w:r>
+      <w:proofErr w:type="gramStart"/>
       <w:r>
-        <w:t>4</w:t>
+        <w:t>image</w:t>
       </w:r>
+      <w:proofErr w:type="gramEnd"/>
       <w:r>
-        <w:t>}}</w:t>
+        <w:t>_4}</w:t>
       </w:r>
     </w:p>
     <w:p>
@@ -34250,13 +34276,15 @@
         <w:jc w:val="left"/>
       </w:pPr>
       <w:r>
-        <w:t>{{image_</w:t>
+        <w:t>{</w:t>
       </w:r>
+      <w:proofErr w:type="gramStart"/>
       <w:r>
-        <w:t>5</w:t>
+        <w:t>image</w:t>
       </w:r>
+      <w:proofErr w:type="gramEnd"/>
       <w:r>
-        <w:t>}}</w:t>
+        <w:t>_5}</w:t>
       </w:r>
     </w:p>
     <w:p>
@@ -34264,13 +34292,15 @@
         <w:jc w:val="left"/>
       </w:pPr>
       <w:r>
-        <w:t>{{image_</w:t>
+        <w:t>{</w:t>
       </w:r>
+      <w:proofErr w:type="gramStart"/>
       <w:r>
-        <w:t>6</w:t>
+        <w:t>image</w:t>
       </w:r>
+      <w:proofErr w:type="gramEnd"/>
       <w:r>
-        <w:t>}}</w:t>
+        <w:t>_6}</w:t>
       </w:r>
     </w:p>
     <w:p>
@@ -34278,13 +34308,15 @@
         <w:jc w:val="left"/>
       </w:pPr>
       <w:r>
-        <w:t>{{image_</w:t>
+        <w:t>{</w:t>
       </w:r>
+      <w:proofErr w:type="gramStart"/>
       <w:r>
-        <w:t>7</w:t>
+        <w:t>image</w:t>
       </w:r>
+      <w:proofErr w:type="gramEnd"/>
       <w:r>
-        <w:t>}}</w:t>
+        <w:t>_7}</w:t>
       </w:r>
     </w:p>
     <w:p>
@@ -34404,30 +34436,26 @@
     <w:p>
       <w:pPr>
         <w:rPr>
-          <w:sz w:val="18"/>
-          <w:szCs w:val="18"/>
+          <w:lang w:eastAsia="x-none"/>
         </w:rPr>
       </w:pPr>
       <w:r>
         <w:rPr>
-          <w:sz w:val="18"/>
-          <w:szCs w:val="18"/>
+          <w:lang w:eastAsia="x-none"/>
         </w:rPr>
         <w:t>{{</w:t>
       </w:r>
       <w:proofErr w:type="spellStart"/>
       <w:r>
         <w:rPr>
-          <w:sz w:val="18"/>
-          <w:szCs w:val="18"/>
+          <w:lang w:eastAsia="x-none"/>
         </w:rPr>
         <w:t>preconisation</w:t>
       </w:r>
       <w:proofErr w:type="spellEnd"/>
       <w:r>
         <w:rPr>
-          <w:sz w:val="18"/>
-          <w:szCs w:val="18"/>
+          <w:lang w:eastAsia="x-none"/>
         </w:rPr>
         <w:t>}}</w:t>
       </w:r>
@@ -34828,7 +34856,21 @@
             <w:rPr>
               <w:rFonts w:ascii="Calibri" w:hAnsi="Calibri"/>
             </w:rPr>
-            <w:t>(y compris celle-ci)</w:t>
+            <w:t>(</w:t>
+          </w:r>
+          <w:proofErr w:type="gramStart"/>
+          <w:r>
+            <w:rPr>
+              <w:rFonts w:ascii="Calibri" w:hAnsi="Calibri"/>
+            </w:rPr>
+            <w:t>y</w:t>
+          </w:r>
+          <w:proofErr w:type="gramEnd"/>
+          <w:r>
+            <w:rPr>
+              <w:rFonts w:ascii="Calibri" w:hAnsi="Calibri"/>
+            </w:rPr>
+            <w:t xml:space="preserve"> compris celle-ci)</w:t>
           </w:r>
         </w:p>
       </w:tc>
@@ -34969,7 +35011,6 @@
       <w:tc>
         <w:tcPr>
           <w:tcW w:w="3402" w:type="dxa"/>
-          <w:shd w:val="clear" w:color="auto" w:fill="auto"/>
           <w:vAlign w:val="center"/>
         </w:tcPr>
         <w:p>
@@ -35016,7 +35057,6 @@
       <w:tc>
         <w:tcPr>
           <w:tcW w:w="4959" w:type="dxa"/>
-          <w:shd w:val="clear" w:color="auto" w:fill="auto"/>
           <w:vAlign w:val="center"/>
         </w:tcPr>
         <w:p>
@@ -35257,7 +35297,21 @@
             <w:rPr>
               <w:rFonts w:ascii="Calibri" w:hAnsi="Calibri"/>
             </w:rPr>
-            <w:t>(y compris celle-ci)</w:t>
+            <w:t>(</w:t>
+          </w:r>
+          <w:proofErr w:type="gramStart"/>
+          <w:r>
+            <w:rPr>
+              <w:rFonts w:ascii="Calibri" w:hAnsi="Calibri"/>
+            </w:rPr>
+            <w:t>y</w:t>
+          </w:r>
+          <w:proofErr w:type="gramEnd"/>
+          <w:r>
+            <w:rPr>
+              <w:rFonts w:ascii="Calibri" w:hAnsi="Calibri"/>
+            </w:rPr>
+            <w:t xml:space="preserve"> compris celle-ci)</w:t>
           </w:r>
         </w:p>
       </w:tc>
@@ -35790,7 +35844,21 @@
             <w:rPr>
               <w:rFonts w:ascii="Calibri" w:hAnsi="Calibri"/>
             </w:rPr>
-            <w:t>(y compris celle-ci)</w:t>
+            <w:t>(</w:t>
+          </w:r>
+          <w:proofErr w:type="gramStart"/>
+          <w:r>
+            <w:rPr>
+              <w:rFonts w:ascii="Calibri" w:hAnsi="Calibri"/>
+            </w:rPr>
+            <w:t>y</w:t>
+          </w:r>
+          <w:proofErr w:type="gramEnd"/>
+          <w:r>
+            <w:rPr>
+              <w:rFonts w:ascii="Calibri" w:hAnsi="Calibri"/>
+            </w:rPr>
+            <w:t xml:space="preserve"> compris celle-ci)</w:t>
           </w:r>
         </w:p>
       </w:tc>
@@ -36453,6 +36521,7 @@
         <w14:ligatures w14:val="standardContextual"/>
       </w:rPr>
     </w:pPr>
+    <w:proofErr w:type="gramStart"/>
     <w:r>
       <w:rPr>
         <w:rFonts w:eastAsia="Aptos" w:cs="Times New Roman"/>
@@ -36464,7 +36533,21 @@
         <w:lang w:eastAsia="en-US"/>
         <w14:ligatures w14:val="standardContextual"/>
       </w:rPr>
-      <w:t>de la Construction Métallique</w:t>
+      <w:t>de</w:t>
+    </w:r>
+    <w:proofErr w:type="gramEnd"/>
+    <w:r>
+      <w:rPr>
+        <w:rFonts w:eastAsia="Aptos" w:cs="Times New Roman"/>
+        <w:b/>
+        <w:bCs/>
+        <w:kern w:val="2"/>
+        <w:sz w:val="15"/>
+        <w:szCs w:val="15"/>
+        <w:lang w:eastAsia="en-US"/>
+        <w14:ligatures w14:val="standardContextual"/>
+      </w:rPr>
+      <w:t xml:space="preserve"> la Construction Métallique</w:t>
     </w:r>
   </w:p>
   <w:p>
@@ -47677,6 +47760,7 @@
     <w:rsid w:val="007B5194"/>
     <w:rsid w:val="007E5E60"/>
     <w:rsid w:val="008139A5"/>
+    <w:rsid w:val="00862800"/>
     <w:rsid w:val="00887C78"/>
     <w:rsid w:val="008D6E5D"/>
     <w:rsid w:val="00A611D0"/>
@@ -47692,6 +47776,7 @@
     <w:rsid w:val="00CF441F"/>
     <w:rsid w:val="00D437DB"/>
     <w:rsid w:val="00D8465E"/>
+    <w:rsid w:val="00DC4175"/>
     <w:rsid w:val="00DD53FA"/>
     <w:rsid w:val="00E868AA"/>
     <w:rsid w:val="00EC3ED0"/>

</xml_diff>